<commit_message>
Updated git KT document
</commit_message>
<xml_diff>
--- a/Git KT.docx
+++ b/Git KT.docx
@@ -263,10 +263,281 @@
     </w:p>
     <w:p>
       <w:pPr>
+        <w:ind w:left="360"/>
+        <w:rPr>
+          <w:sz w:val="28"/>
+          <w:szCs w:val="28"/>
+        </w:rPr>
+      </w:pPr>
+    </w:p>
+    <w:p>
+      <w:pPr>
+        <w:ind w:left="360"/>
+        <w:rPr>
+          <w:sz w:val="28"/>
+          <w:szCs w:val="28"/>
+        </w:rPr>
+      </w:pPr>
+      <w:r>
+        <w:rPr>
+          <w:sz w:val="28"/>
+          <w:szCs w:val="28"/>
+        </w:rPr>
+        <w:t xml:space="preserve">When multiple people are working on a single project then it is better to </w:t>
+      </w:r>
+      <w:r>
+        <w:rPr>
+          <w:sz w:val="28"/>
+          <w:szCs w:val="28"/>
+        </w:rPr>
+        <w:t>create branches in git repository so that everyone can work on their own branch and then we can merge their branch changes into the main branch.</w:t>
+      </w:r>
+    </w:p>
+    <w:p>
+      <w:pPr>
+        <w:ind w:left="360"/>
+        <w:rPr>
+          <w:sz w:val="28"/>
+          <w:szCs w:val="28"/>
+        </w:rPr>
+      </w:pPr>
+      <w:r>
+        <w:rPr>
+          <w:sz w:val="28"/>
+          <w:szCs w:val="28"/>
+        </w:rPr>
+        <w:t>Example:</w:t>
+      </w:r>
+    </w:p>
+    <w:p>
+      <w:pPr>
+        <w:ind w:left="360"/>
+        <w:rPr>
+          <w:sz w:val="28"/>
+          <w:szCs w:val="28"/>
+        </w:rPr>
+      </w:pPr>
+      <w:r>
+        <w:rPr>
+          <w:sz w:val="28"/>
+          <w:szCs w:val="28"/>
+        </w:rPr>
+        <w:t xml:space="preserve">Project </w:t>
+      </w:r>
+      <w:r>
+        <w:rPr>
+          <w:sz w:val="28"/>
+          <w:szCs w:val="28"/>
+        </w:rPr>
+        <w:t xml:space="preserve">or repository </w:t>
+      </w:r>
+      <w:r>
+        <w:rPr>
+          <w:sz w:val="28"/>
+          <w:szCs w:val="28"/>
+        </w:rPr>
+        <w:t xml:space="preserve">name: </w:t>
+      </w:r>
+      <w:proofErr w:type="spellStart"/>
+      <w:r>
+        <w:rPr>
+          <w:sz w:val="28"/>
+          <w:szCs w:val="28"/>
+        </w:rPr>
+        <w:t>MyFirstProject</w:t>
+      </w:r>
+      <w:proofErr w:type="spellEnd"/>
+    </w:p>
+    <w:p>
+      <w:pPr>
+        <w:ind w:left="360"/>
+        <w:rPr>
+          <w:sz w:val="28"/>
+          <w:szCs w:val="28"/>
+        </w:rPr>
+      </w:pPr>
+      <w:r>
+        <w:rPr>
+          <w:sz w:val="28"/>
+          <w:szCs w:val="28"/>
+        </w:rPr>
+        <w:t xml:space="preserve">Main branch: main </w:t>
+      </w:r>
+      <w:r>
+        <w:rPr>
+          <w:sz w:val="28"/>
+          <w:szCs w:val="28"/>
+        </w:rPr>
+        <w:t>(see below image to understand where is main branch)</w:t>
+      </w:r>
+    </w:p>
+    <w:p>
+      <w:pPr>
+        <w:ind w:left="360"/>
+        <w:rPr>
+          <w:sz w:val="28"/>
+          <w:szCs w:val="28"/>
+        </w:rPr>
+      </w:pPr>
+      <w:r>
+        <w:rPr>
+          <w:sz w:val="28"/>
+          <w:szCs w:val="28"/>
+        </w:rPr>
+        <w:lastRenderedPageBreak/>
+        <w:drawing>
+          <wp:inline distT="0" distB="0" distL="0" distR="0" wp14:anchorId="215B9A13" wp14:editId="39DCF44A">
+            <wp:extent cx="5731510" cy="4688840"/>
+            <wp:effectExtent l="0" t="0" r="2540" b="0"/>
+            <wp:docPr id="1" name="Picture 1"/>
+            <wp:cNvGraphicFramePr>
+              <a:graphicFrameLocks xmlns:a="http://schemas.openxmlformats.org/drawingml/2006/main" noChangeAspect="1"/>
+            </wp:cNvGraphicFramePr>
+            <a:graphic xmlns:a="http://schemas.openxmlformats.org/drawingml/2006/main">
+              <a:graphicData uri="http://schemas.openxmlformats.org/drawingml/2006/picture">
+                <pic:pic xmlns:pic="http://schemas.openxmlformats.org/drawingml/2006/picture">
+                  <pic:nvPicPr>
+                    <pic:cNvPr id="1" name=""/>
+                    <pic:cNvPicPr/>
+                  </pic:nvPicPr>
+                  <pic:blipFill>
+                    <a:blip r:embed="rId5"/>
+                    <a:stretch>
+                      <a:fillRect/>
+                    </a:stretch>
+                  </pic:blipFill>
+                  <pic:spPr>
+                    <a:xfrm>
+                      <a:off x="0" y="0"/>
+                      <a:ext cx="5731510" cy="4688840"/>
+                    </a:xfrm>
+                    <a:prstGeom prst="rect">
+                      <a:avLst/>
+                    </a:prstGeom>
+                  </pic:spPr>
+                </pic:pic>
+              </a:graphicData>
+            </a:graphic>
+          </wp:inline>
+        </w:drawing>
+      </w:r>
+    </w:p>
+    <w:p>
+      <w:pPr>
+        <w:ind w:left="360"/>
+        <w:rPr>
+          <w:sz w:val="28"/>
+          <w:szCs w:val="28"/>
+        </w:rPr>
+      </w:pPr>
+      <w:r>
+        <w:rPr>
+          <w:sz w:val="28"/>
+          <w:szCs w:val="28"/>
+        </w:rPr>
+        <w:t xml:space="preserve">Now if Sukhdev wants to work on this project and need to add some document like Selenium KT or need to update existing documents like Java Kt etc then he can create a new local branch so that his changes will be visible only in his branch and not the main branch. </w:t>
+      </w:r>
+    </w:p>
+    <w:p>
+      <w:pPr>
+        <w:ind w:left="360"/>
+        <w:rPr>
+          <w:sz w:val="28"/>
+          <w:szCs w:val="28"/>
+        </w:rPr>
+      </w:pPr>
+      <w:r>
+        <w:rPr>
+          <w:sz w:val="28"/>
+          <w:szCs w:val="28"/>
+        </w:rPr>
+        <w:t xml:space="preserve">Similarly, if </w:t>
+      </w:r>
+      <w:proofErr w:type="spellStart"/>
+      <w:r>
+        <w:rPr>
+          <w:sz w:val="28"/>
+          <w:szCs w:val="28"/>
+        </w:rPr>
+        <w:t>Shivkumar</w:t>
+      </w:r>
+      <w:proofErr w:type="spellEnd"/>
+      <w:r>
+        <w:rPr>
+          <w:sz w:val="28"/>
+          <w:szCs w:val="28"/>
+        </w:rPr>
+        <w:t xml:space="preserve"> wants to work on the same project then he can create his own local branch and start working on changes</w:t>
+      </w:r>
+      <w:r>
+        <w:rPr>
+          <w:sz w:val="28"/>
+          <w:szCs w:val="28"/>
+        </w:rPr>
+        <w:t xml:space="preserve"> in his branch.</w:t>
+      </w:r>
+    </w:p>
+    <w:p>
+      <w:pPr>
+        <w:ind w:left="360"/>
+        <w:rPr>
+          <w:sz w:val="28"/>
+          <w:szCs w:val="28"/>
+        </w:rPr>
+      </w:pPr>
+      <w:r>
+        <w:rPr>
+          <w:sz w:val="28"/>
+          <w:szCs w:val="28"/>
+        </w:rPr>
+        <w:t xml:space="preserve">Once Sukhdev and </w:t>
+      </w:r>
+      <w:proofErr w:type="spellStart"/>
+      <w:r>
+        <w:rPr>
+          <w:sz w:val="28"/>
+          <w:szCs w:val="28"/>
+        </w:rPr>
+        <w:t>Shivkumar</w:t>
+      </w:r>
+      <w:proofErr w:type="spellEnd"/>
+      <w:r>
+        <w:rPr>
+          <w:sz w:val="28"/>
+          <w:szCs w:val="28"/>
+        </w:rPr>
+        <w:t xml:space="preserve"> finish their work on local branches then the local branch changes can be merged</w:t>
+      </w:r>
+      <w:r>
+        <w:rPr>
+          <w:sz w:val="28"/>
+          <w:szCs w:val="28"/>
+        </w:rPr>
+        <w:t xml:space="preserve"> into the main branch of the project.</w:t>
+      </w:r>
+    </w:p>
+    <w:p>
+      <w:pPr>
+        <w:ind w:left="360"/>
+        <w:rPr>
+          <w:sz w:val="28"/>
+          <w:szCs w:val="28"/>
+        </w:rPr>
+      </w:pPr>
+      <w:r>
+        <w:rPr>
+          <w:sz w:val="28"/>
+          <w:szCs w:val="28"/>
+        </w:rPr>
+        <w:t>Process to create local branches:</w:t>
+      </w:r>
+    </w:p>
+    <w:p>
+      <w:pPr>
         <w:pStyle w:val="ListParagraph"/>
         <w:numPr>
           <w:ilvl w:val="0"/>
-          <w:numId w:val="1"/>
+          <w:numId w:val="2"/>
         </w:numPr>
         <w:rPr>
           <w:sz w:val="28"/>
@@ -278,8 +549,514 @@
           <w:sz w:val="28"/>
           <w:szCs w:val="28"/>
         </w:rPr>
-        <w:t xml:space="preserve">Testing is </w:t>
-      </w:r>
+        <w:t>Login to git and open the project repository</w:t>
+      </w:r>
+    </w:p>
+    <w:p>
+      <w:pPr>
+        <w:pStyle w:val="ListParagraph"/>
+        <w:numPr>
+          <w:ilvl w:val="0"/>
+          <w:numId w:val="2"/>
+        </w:numPr>
+        <w:rPr>
+          <w:sz w:val="28"/>
+          <w:szCs w:val="28"/>
+        </w:rPr>
+      </w:pPr>
+      <w:r>
+        <w:rPr>
+          <w:sz w:val="28"/>
+          <w:szCs w:val="28"/>
+        </w:rPr>
+        <w:t>Click o</w:t>
+      </w:r>
+      <w:r>
+        <w:rPr>
+          <w:sz w:val="28"/>
+          <w:szCs w:val="28"/>
+        </w:rPr>
+        <w:t>n</w:t>
+      </w:r>
+      <w:r>
+        <w:rPr>
+          <w:sz w:val="28"/>
+          <w:szCs w:val="28"/>
+        </w:rPr>
+        <w:t xml:space="preserve"> branch icon</w:t>
+      </w:r>
+      <w:r>
+        <w:rPr>
+          <w:sz w:val="28"/>
+          <w:szCs w:val="28"/>
+        </w:rPr>
+        <w:t xml:space="preserve"> </w:t>
+      </w:r>
+    </w:p>
+    <w:p>
+      <w:pPr>
+        <w:pStyle w:val="ListParagraph"/>
+        <w:rPr>
+          <w:sz w:val="28"/>
+          <w:szCs w:val="28"/>
+        </w:rPr>
+      </w:pPr>
+      <w:r>
+        <w:rPr>
+          <w:sz w:val="28"/>
+          <w:szCs w:val="28"/>
+        </w:rPr>
+        <w:drawing>
+          <wp:inline distT="0" distB="0" distL="0" distR="0" wp14:anchorId="153163EA" wp14:editId="3BEA03D8">
+            <wp:extent cx="3314700" cy="906780"/>
+            <wp:effectExtent l="0" t="0" r="0" b="7620"/>
+            <wp:docPr id="2" name="Picture 2"/>
+            <wp:cNvGraphicFramePr>
+              <a:graphicFrameLocks xmlns:a="http://schemas.openxmlformats.org/drawingml/2006/main" noChangeAspect="1"/>
+            </wp:cNvGraphicFramePr>
+            <a:graphic xmlns:a="http://schemas.openxmlformats.org/drawingml/2006/main">
+              <a:graphicData uri="http://schemas.openxmlformats.org/drawingml/2006/picture">
+                <pic:pic xmlns:pic="http://schemas.openxmlformats.org/drawingml/2006/picture">
+                  <pic:nvPicPr>
+                    <pic:cNvPr id="1" name=""/>
+                    <pic:cNvPicPr/>
+                  </pic:nvPicPr>
+                  <pic:blipFill>
+                    <a:blip r:embed="rId6"/>
+                    <a:stretch>
+                      <a:fillRect/>
+                    </a:stretch>
+                  </pic:blipFill>
+                  <pic:spPr>
+                    <a:xfrm>
+                      <a:off x="0" y="0"/>
+                      <a:ext cx="3314700" cy="906780"/>
+                    </a:xfrm>
+                    <a:prstGeom prst="rect">
+                      <a:avLst/>
+                    </a:prstGeom>
+                  </pic:spPr>
+                </pic:pic>
+              </a:graphicData>
+            </a:graphic>
+          </wp:inline>
+        </w:drawing>
+      </w:r>
+    </w:p>
+    <w:p>
+      <w:pPr>
+        <w:pStyle w:val="ListParagraph"/>
+        <w:numPr>
+          <w:ilvl w:val="0"/>
+          <w:numId w:val="2"/>
+        </w:numPr>
+        <w:rPr>
+          <w:sz w:val="28"/>
+          <w:szCs w:val="28"/>
+        </w:rPr>
+      </w:pPr>
+      <w:r>
+        <w:rPr>
+          <w:sz w:val="28"/>
+          <w:szCs w:val="28"/>
+        </w:rPr>
+        <w:lastRenderedPageBreak/>
+        <w:t>Then click on new branch</w:t>
+      </w:r>
+    </w:p>
+    <w:p>
+      <w:pPr>
+        <w:pStyle w:val="ListParagraph"/>
+        <w:numPr>
+          <w:ilvl w:val="0"/>
+          <w:numId w:val="2"/>
+        </w:numPr>
+        <w:rPr>
+          <w:sz w:val="28"/>
+          <w:szCs w:val="28"/>
+        </w:rPr>
+      </w:pPr>
+      <w:r>
+        <w:rPr>
+          <w:sz w:val="28"/>
+          <w:szCs w:val="28"/>
+        </w:rPr>
+        <w:t>Give any branch name and select main from the source branch</w:t>
+      </w:r>
+      <w:r>
+        <w:rPr>
+          <w:sz w:val="28"/>
+          <w:szCs w:val="28"/>
+        </w:rPr>
+        <w:t xml:space="preserve"> as you will be creating local branch from main branch only.</w:t>
+      </w:r>
+      <w:r>
+        <w:rPr>
+          <w:sz w:val="28"/>
+          <w:szCs w:val="28"/>
+        </w:rPr>
+        <w:t xml:space="preserve"> Then click on create branch button.</w:t>
+      </w:r>
+    </w:p>
+    <w:p>
+      <w:pPr>
+        <w:pStyle w:val="ListParagraph"/>
+        <w:rPr>
+          <w:sz w:val="28"/>
+          <w:szCs w:val="28"/>
+        </w:rPr>
+      </w:pPr>
+      <w:r>
+        <w:rPr>
+          <w:sz w:val="28"/>
+          <w:szCs w:val="28"/>
+        </w:rPr>
+        <w:drawing>
+          <wp:inline distT="0" distB="0" distL="0" distR="0" wp14:anchorId="7412B4DD" wp14:editId="5663C0BD">
+            <wp:extent cx="5581650" cy="2080260"/>
+            <wp:effectExtent l="0" t="0" r="0" b="0"/>
+            <wp:docPr id="3" name="Picture 3"/>
+            <wp:cNvGraphicFramePr>
+              <a:graphicFrameLocks xmlns:a="http://schemas.openxmlformats.org/drawingml/2006/main" noChangeAspect="1"/>
+            </wp:cNvGraphicFramePr>
+            <a:graphic xmlns:a="http://schemas.openxmlformats.org/drawingml/2006/main">
+              <a:graphicData uri="http://schemas.openxmlformats.org/drawingml/2006/picture">
+                <pic:pic xmlns:pic="http://schemas.openxmlformats.org/drawingml/2006/picture">
+                  <pic:nvPicPr>
+                    <pic:cNvPr id="1" name=""/>
+                    <pic:cNvPicPr/>
+                  </pic:nvPicPr>
+                  <pic:blipFill>
+                    <a:blip r:embed="rId7"/>
+                    <a:stretch>
+                      <a:fillRect/>
+                    </a:stretch>
+                  </pic:blipFill>
+                  <pic:spPr>
+                    <a:xfrm>
+                      <a:off x="0" y="0"/>
+                      <a:ext cx="5581650" cy="2080260"/>
+                    </a:xfrm>
+                    <a:prstGeom prst="rect">
+                      <a:avLst/>
+                    </a:prstGeom>
+                  </pic:spPr>
+                </pic:pic>
+              </a:graphicData>
+            </a:graphic>
+          </wp:inline>
+        </w:drawing>
+      </w:r>
+    </w:p>
+    <w:p>
+      <w:pPr>
+        <w:pStyle w:val="ListParagraph"/>
+        <w:numPr>
+          <w:ilvl w:val="0"/>
+          <w:numId w:val="2"/>
+        </w:numPr>
+        <w:rPr>
+          <w:sz w:val="28"/>
+          <w:szCs w:val="28"/>
+        </w:rPr>
+      </w:pPr>
+      <w:r>
+        <w:rPr>
+          <w:sz w:val="28"/>
+          <w:szCs w:val="28"/>
+        </w:rPr>
+        <w:t>Once the branch is created then click on Project name or go back to main repository.</w:t>
+      </w:r>
+    </w:p>
+    <w:p>
+      <w:pPr>
+        <w:pStyle w:val="ListParagraph"/>
+        <w:numPr>
+          <w:ilvl w:val="0"/>
+          <w:numId w:val="2"/>
+        </w:numPr>
+        <w:rPr>
+          <w:sz w:val="28"/>
+          <w:szCs w:val="28"/>
+        </w:rPr>
+      </w:pPr>
+      <w:r>
+        <w:rPr>
+          <w:sz w:val="28"/>
+          <w:szCs w:val="28"/>
+        </w:rPr>
+        <w:t>Select local branch Sukhdev from dropdown, see below</w:t>
+      </w:r>
+    </w:p>
+    <w:p>
+      <w:pPr>
+        <w:pStyle w:val="ListParagraph"/>
+        <w:rPr>
+          <w:sz w:val="28"/>
+          <w:szCs w:val="28"/>
+        </w:rPr>
+      </w:pPr>
+      <w:r>
+        <w:rPr>
+          <w:sz w:val="28"/>
+          <w:szCs w:val="28"/>
+        </w:rPr>
+        <w:drawing>
+          <wp:inline distT="0" distB="0" distL="0" distR="0" wp14:anchorId="35BFD6FA" wp14:editId="5C1C3238">
+            <wp:extent cx="5067300" cy="2225040"/>
+            <wp:effectExtent l="0" t="0" r="0" b="3810"/>
+            <wp:docPr id="4" name="Picture 4"/>
+            <wp:cNvGraphicFramePr>
+              <a:graphicFrameLocks xmlns:a="http://schemas.openxmlformats.org/drawingml/2006/main" noChangeAspect="1"/>
+            </wp:cNvGraphicFramePr>
+            <a:graphic xmlns:a="http://schemas.openxmlformats.org/drawingml/2006/main">
+              <a:graphicData uri="http://schemas.openxmlformats.org/drawingml/2006/picture">
+                <pic:pic xmlns:pic="http://schemas.openxmlformats.org/drawingml/2006/picture">
+                  <pic:nvPicPr>
+                    <pic:cNvPr id="1" name=""/>
+                    <pic:cNvPicPr/>
+                  </pic:nvPicPr>
+                  <pic:blipFill>
+                    <a:blip r:embed="rId8"/>
+                    <a:stretch>
+                      <a:fillRect/>
+                    </a:stretch>
+                  </pic:blipFill>
+                  <pic:spPr>
+                    <a:xfrm>
+                      <a:off x="0" y="0"/>
+                      <a:ext cx="5067300" cy="2225040"/>
+                    </a:xfrm>
+                    <a:prstGeom prst="rect">
+                      <a:avLst/>
+                    </a:prstGeom>
+                  </pic:spPr>
+                </pic:pic>
+              </a:graphicData>
+            </a:graphic>
+          </wp:inline>
+        </w:drawing>
+      </w:r>
+    </w:p>
+    <w:p>
+      <w:pPr>
+        <w:pStyle w:val="ListParagraph"/>
+        <w:numPr>
+          <w:ilvl w:val="0"/>
+          <w:numId w:val="2"/>
+        </w:numPr>
+        <w:rPr>
+          <w:sz w:val="28"/>
+          <w:szCs w:val="28"/>
+        </w:rPr>
+      </w:pPr>
+      <w:r>
+        <w:rPr>
+          <w:sz w:val="28"/>
+          <w:szCs w:val="28"/>
+        </w:rPr>
+        <w:t xml:space="preserve">Or you can go to </w:t>
+      </w:r>
+      <w:proofErr w:type="spellStart"/>
+      <w:r>
+        <w:rPr>
+          <w:sz w:val="28"/>
+          <w:szCs w:val="28"/>
+        </w:rPr>
+        <w:t>Github</w:t>
+      </w:r>
+      <w:proofErr w:type="spellEnd"/>
+      <w:r>
+        <w:rPr>
+          <w:sz w:val="28"/>
+          <w:szCs w:val="28"/>
+        </w:rPr>
+        <w:t xml:space="preserve"> Desktop and choose local branch from there, see below</w:t>
+      </w:r>
+    </w:p>
+    <w:p>
+      <w:pPr>
+        <w:pStyle w:val="ListParagraph"/>
+        <w:rPr>
+          <w:sz w:val="28"/>
+          <w:szCs w:val="28"/>
+        </w:rPr>
+      </w:pPr>
+      <w:r>
+        <w:rPr>
+          <w:noProof/>
+        </w:rPr>
+        <w:lastRenderedPageBreak/>
+        <w:drawing>
+          <wp:inline distT="0" distB="0" distL="0" distR="0" wp14:anchorId="62E86E2F" wp14:editId="360191E8">
+            <wp:extent cx="5731510" cy="3223895"/>
+            <wp:effectExtent l="0" t="0" r="2540" b="0"/>
+            <wp:docPr id="6" name="Picture 6"/>
+            <wp:cNvGraphicFramePr>
+              <a:graphicFrameLocks xmlns:a="http://schemas.openxmlformats.org/drawingml/2006/main" noChangeAspect="1"/>
+            </wp:cNvGraphicFramePr>
+            <a:graphic xmlns:a="http://schemas.openxmlformats.org/drawingml/2006/main">
+              <a:graphicData uri="http://schemas.openxmlformats.org/drawingml/2006/picture">
+                <pic:pic xmlns:pic="http://schemas.openxmlformats.org/drawingml/2006/picture">
+                  <pic:nvPicPr>
+                    <pic:cNvPr id="1" name=""/>
+                    <pic:cNvPicPr/>
+                  </pic:nvPicPr>
+                  <pic:blipFill>
+                    <a:blip r:embed="rId9"/>
+                    <a:stretch>
+                      <a:fillRect/>
+                    </a:stretch>
+                  </pic:blipFill>
+                  <pic:spPr>
+                    <a:xfrm>
+                      <a:off x="0" y="0"/>
+                      <a:ext cx="5731510" cy="3223895"/>
+                    </a:xfrm>
+                    <a:prstGeom prst="rect">
+                      <a:avLst/>
+                    </a:prstGeom>
+                  </pic:spPr>
+                </pic:pic>
+              </a:graphicData>
+            </a:graphic>
+          </wp:inline>
+        </w:drawing>
+      </w:r>
+    </w:p>
+    <w:p>
+      <w:pPr>
+        <w:pStyle w:val="ListParagraph"/>
+        <w:rPr>
+          <w:sz w:val="28"/>
+          <w:szCs w:val="28"/>
+        </w:rPr>
+      </w:pPr>
+    </w:p>
+    <w:p>
+      <w:pPr>
+        <w:pStyle w:val="ListParagraph"/>
+        <w:numPr>
+          <w:ilvl w:val="0"/>
+          <w:numId w:val="2"/>
+        </w:numPr>
+        <w:rPr>
+          <w:sz w:val="28"/>
+          <w:szCs w:val="28"/>
+        </w:rPr>
+      </w:pPr>
+      <w:r>
+        <w:rPr>
+          <w:sz w:val="28"/>
+          <w:szCs w:val="28"/>
+        </w:rPr>
+        <w:t xml:space="preserve">And then you can make any changes to </w:t>
+      </w:r>
+      <w:r>
+        <w:rPr>
+          <w:sz w:val="28"/>
+          <w:szCs w:val="28"/>
+        </w:rPr>
+        <w:t xml:space="preserve">files or code and push code to git using </w:t>
+      </w:r>
+      <w:proofErr w:type="spellStart"/>
+      <w:r>
+        <w:rPr>
+          <w:sz w:val="28"/>
+          <w:szCs w:val="28"/>
+        </w:rPr>
+        <w:t>Github</w:t>
+      </w:r>
+      <w:proofErr w:type="spellEnd"/>
+      <w:r>
+        <w:rPr>
+          <w:sz w:val="28"/>
+          <w:szCs w:val="28"/>
+        </w:rPr>
+        <w:t xml:space="preserve"> Desktop</w:t>
+      </w:r>
+    </w:p>
+    <w:p>
+      <w:pPr>
+        <w:pStyle w:val="ListParagraph"/>
+        <w:rPr>
+          <w:sz w:val="28"/>
+          <w:szCs w:val="28"/>
+        </w:rPr>
+      </w:pPr>
+      <w:r>
+        <w:rPr>
+          <w:noProof/>
+        </w:rPr>
+        <w:drawing>
+          <wp:inline distT="0" distB="0" distL="0" distR="0" wp14:anchorId="06BED9F0" wp14:editId="0A92A695">
+            <wp:extent cx="5731510" cy="3223895"/>
+            <wp:effectExtent l="0" t="0" r="2540" b="0"/>
+            <wp:docPr id="7" name="Picture 7"/>
+            <wp:cNvGraphicFramePr>
+              <a:graphicFrameLocks xmlns:a="http://schemas.openxmlformats.org/drawingml/2006/main" noChangeAspect="1"/>
+            </wp:cNvGraphicFramePr>
+            <a:graphic xmlns:a="http://schemas.openxmlformats.org/drawingml/2006/main">
+              <a:graphicData uri="http://schemas.openxmlformats.org/drawingml/2006/picture">
+                <pic:pic xmlns:pic="http://schemas.openxmlformats.org/drawingml/2006/picture">
+                  <pic:nvPicPr>
+                    <pic:cNvPr id="1" name=""/>
+                    <pic:cNvPicPr/>
+                  </pic:nvPicPr>
+                  <pic:blipFill>
+                    <a:blip r:embed="rId10"/>
+                    <a:stretch>
+                      <a:fillRect/>
+                    </a:stretch>
+                  </pic:blipFill>
+                  <pic:spPr>
+                    <a:xfrm>
+                      <a:off x="0" y="0"/>
+                      <a:ext cx="5731510" cy="3223895"/>
+                    </a:xfrm>
+                    <a:prstGeom prst="rect">
+                      <a:avLst/>
+                    </a:prstGeom>
+                  </pic:spPr>
+                </pic:pic>
+              </a:graphicData>
+            </a:graphic>
+          </wp:inline>
+        </w:drawing>
+      </w:r>
+    </w:p>
+    <w:p>
+      <w:pPr>
+        <w:pStyle w:val="ListParagraph"/>
+        <w:numPr>
+          <w:ilvl w:val="0"/>
+          <w:numId w:val="2"/>
+        </w:numPr>
+        <w:rPr>
+          <w:sz w:val="28"/>
+          <w:szCs w:val="28"/>
+        </w:rPr>
+      </w:pPr>
+      <w:r>
+        <w:rPr>
+          <w:sz w:val="28"/>
+          <w:szCs w:val="28"/>
+        </w:rPr>
+        <w:t>Once you push the changes, you will only be able to see changes in Sukhdev branch in git and not in main branch, see below</w:t>
+      </w:r>
+    </w:p>
+    <w:p>
+      <w:pPr>
+        <w:pStyle w:val="ListParagraph"/>
+        <w:numPr>
+          <w:ilvl w:val="0"/>
+          <w:numId w:val="2"/>
+        </w:numPr>
+        <w:rPr>
+          <w:sz w:val="28"/>
+          <w:szCs w:val="28"/>
+        </w:rPr>
+      </w:pPr>
     </w:p>
     <w:sectPr>
       <w:pgSz w:w="11906" w:h="16838"/>
@@ -382,8 +1159,100 @@
       </w:pPr>
     </w:lvl>
   </w:abstractNum>
+  <w:abstractNum w:abstractNumId="1" w15:restartNumberingAfterBreak="0">
+    <w:nsid w:val="63993558"/>
+    <w:multiLevelType w:val="hybridMultilevel"/>
+    <w:tmpl w:val="A85ECF22"/>
+    <w:lvl w:ilvl="0" w:tplc="0809000F">
+      <w:start w:val="1"/>
+      <w:numFmt w:val="decimal"/>
+      <w:lvlText w:val="%1."/>
+      <w:lvlJc w:val="left"/>
+      <w:pPr>
+        <w:ind w:left="720" w:hanging="360"/>
+      </w:pPr>
+      <w:rPr>
+        <w:rFonts w:hint="default"/>
+      </w:rPr>
+    </w:lvl>
+    <w:lvl w:ilvl="1" w:tplc="08090019" w:tentative="1">
+      <w:start w:val="1"/>
+      <w:numFmt w:val="lowerLetter"/>
+      <w:lvlText w:val="%2."/>
+      <w:lvlJc w:val="left"/>
+      <w:pPr>
+        <w:ind w:left="1440" w:hanging="360"/>
+      </w:pPr>
+    </w:lvl>
+    <w:lvl w:ilvl="2" w:tplc="0809001B" w:tentative="1">
+      <w:start w:val="1"/>
+      <w:numFmt w:val="lowerRoman"/>
+      <w:lvlText w:val="%3."/>
+      <w:lvlJc w:val="right"/>
+      <w:pPr>
+        <w:ind w:left="2160" w:hanging="180"/>
+      </w:pPr>
+    </w:lvl>
+    <w:lvl w:ilvl="3" w:tplc="0809000F" w:tentative="1">
+      <w:start w:val="1"/>
+      <w:numFmt w:val="decimal"/>
+      <w:lvlText w:val="%4."/>
+      <w:lvlJc w:val="left"/>
+      <w:pPr>
+        <w:ind w:left="2880" w:hanging="360"/>
+      </w:pPr>
+    </w:lvl>
+    <w:lvl w:ilvl="4" w:tplc="08090019" w:tentative="1">
+      <w:start w:val="1"/>
+      <w:numFmt w:val="lowerLetter"/>
+      <w:lvlText w:val="%5."/>
+      <w:lvlJc w:val="left"/>
+      <w:pPr>
+        <w:ind w:left="3600" w:hanging="360"/>
+      </w:pPr>
+    </w:lvl>
+    <w:lvl w:ilvl="5" w:tplc="0809001B" w:tentative="1">
+      <w:start w:val="1"/>
+      <w:numFmt w:val="lowerRoman"/>
+      <w:lvlText w:val="%6."/>
+      <w:lvlJc w:val="right"/>
+      <w:pPr>
+        <w:ind w:left="4320" w:hanging="180"/>
+      </w:pPr>
+    </w:lvl>
+    <w:lvl w:ilvl="6" w:tplc="0809000F" w:tentative="1">
+      <w:start w:val="1"/>
+      <w:numFmt w:val="decimal"/>
+      <w:lvlText w:val="%7."/>
+      <w:lvlJc w:val="left"/>
+      <w:pPr>
+        <w:ind w:left="5040" w:hanging="360"/>
+      </w:pPr>
+    </w:lvl>
+    <w:lvl w:ilvl="7" w:tplc="08090019" w:tentative="1">
+      <w:start w:val="1"/>
+      <w:numFmt w:val="lowerLetter"/>
+      <w:lvlText w:val="%8."/>
+      <w:lvlJc w:val="left"/>
+      <w:pPr>
+        <w:ind w:left="5760" w:hanging="360"/>
+      </w:pPr>
+    </w:lvl>
+    <w:lvl w:ilvl="8" w:tplc="0809001B" w:tentative="1">
+      <w:start w:val="1"/>
+      <w:numFmt w:val="lowerRoman"/>
+      <w:lvlText w:val="%9."/>
+      <w:lvlJc w:val="right"/>
+      <w:pPr>
+        <w:ind w:left="6480" w:hanging="180"/>
+      </w:pPr>
+    </w:lvl>
+  </w:abstractNum>
   <w:num w:numId="1" w16cid:durableId="661393992">
     <w:abstractNumId w:val="0"/>
+  </w:num>
+  <w:num w:numId="2" w16cid:durableId="2008708149">
+    <w:abstractNumId w:val="1"/>
   </w:num>
 </w:numbering>
 </file>

</xml_diff>

<commit_message>
Updated git document in local branch
</commit_message>
<xml_diff>
--- a/Git KT.docx
+++ b/Git KT.docx
@@ -160,23 +160,7 @@
           <w:sz w:val="28"/>
           <w:szCs w:val="28"/>
         </w:rPr>
-        <w:t xml:space="preserve">Using </w:t>
-      </w:r>
-      <w:proofErr w:type="spellStart"/>
-      <w:r>
-        <w:rPr>
-          <w:sz w:val="28"/>
-          <w:szCs w:val="28"/>
-        </w:rPr>
-        <w:t>Github</w:t>
-      </w:r>
-      <w:proofErr w:type="spellEnd"/>
-      <w:r>
-        <w:rPr>
-          <w:sz w:val="28"/>
-          <w:szCs w:val="28"/>
-        </w:rPr>
-        <w:t xml:space="preserve"> Desktop tool </w:t>
+        <w:t xml:space="preserve">Using Github Desktop tool </w:t>
       </w:r>
       <w:r>
         <w:rPr>
@@ -338,7 +322,6 @@
         </w:rPr>
         <w:t xml:space="preserve">name: </w:t>
       </w:r>
-      <w:proofErr w:type="spellStart"/>
       <w:r>
         <w:rPr>
           <w:sz w:val="28"/>
@@ -346,7 +329,6 @@
         </w:rPr>
         <w:t>MyFirstProject</w:t>
       </w:r>
-      <w:proofErr w:type="spellEnd"/>
     </w:p>
     <w:p>
       <w:pPr>
@@ -381,6 +363,7 @@
       </w:pPr>
       <w:r>
         <w:rPr>
+          <w:noProof/>
           <w:sz w:val="28"/>
           <w:szCs w:val="28"/>
         </w:rPr>
@@ -451,23 +434,7 @@
           <w:sz w:val="28"/>
           <w:szCs w:val="28"/>
         </w:rPr>
-        <w:t xml:space="preserve">Similarly, if </w:t>
-      </w:r>
-      <w:proofErr w:type="spellStart"/>
-      <w:r>
-        <w:rPr>
-          <w:sz w:val="28"/>
-          <w:szCs w:val="28"/>
-        </w:rPr>
-        <w:t>Shivkumar</w:t>
-      </w:r>
-      <w:proofErr w:type="spellEnd"/>
-      <w:r>
-        <w:rPr>
-          <w:sz w:val="28"/>
-          <w:szCs w:val="28"/>
-        </w:rPr>
-        <w:t xml:space="preserve"> wants to work on the same project then he can create his own local branch and start working on changes</w:t>
+        <w:t>Similarly, if Shivkumar wants to work on the same project then he can create his own local branch and start working on changes</w:t>
       </w:r>
       <w:r>
         <w:rPr>
@@ -490,23 +457,7 @@
           <w:sz w:val="28"/>
           <w:szCs w:val="28"/>
         </w:rPr>
-        <w:t xml:space="preserve">Once Sukhdev and </w:t>
-      </w:r>
-      <w:proofErr w:type="spellStart"/>
-      <w:r>
-        <w:rPr>
-          <w:sz w:val="28"/>
-          <w:szCs w:val="28"/>
-        </w:rPr>
-        <w:t>Shivkumar</w:t>
-      </w:r>
-      <w:proofErr w:type="spellEnd"/>
-      <w:r>
-        <w:rPr>
-          <w:sz w:val="28"/>
-          <w:szCs w:val="28"/>
-        </w:rPr>
-        <w:t xml:space="preserve"> finish their work on local branches then the local branch changes can be merged</w:t>
+        <w:t>Once Sukhdev and Shivkumar finish their work on local branches then the local branch changes can be merged</w:t>
       </w:r>
       <w:r>
         <w:rPr>
@@ -603,6 +554,7 @@
       </w:pPr>
       <w:r>
         <w:rPr>
+          <w:noProof/>
           <w:sz w:val="28"/>
           <w:szCs w:val="28"/>
         </w:rPr>
@@ -708,6 +660,7 @@
       </w:pPr>
       <w:r>
         <w:rPr>
+          <w:noProof/>
           <w:sz w:val="28"/>
           <w:szCs w:val="28"/>
         </w:rPr>
@@ -798,6 +751,7 @@
       </w:pPr>
       <w:r>
         <w:rPr>
+          <w:noProof/>
           <w:sz w:val="28"/>
           <w:szCs w:val="28"/>
         </w:rPr>
@@ -855,23 +809,7 @@
           <w:sz w:val="28"/>
           <w:szCs w:val="28"/>
         </w:rPr>
-        <w:t xml:space="preserve">Or you can go to </w:t>
-      </w:r>
-      <w:proofErr w:type="spellStart"/>
-      <w:r>
-        <w:rPr>
-          <w:sz w:val="28"/>
-          <w:szCs w:val="28"/>
-        </w:rPr>
-        <w:t>Github</w:t>
-      </w:r>
-      <w:proofErr w:type="spellEnd"/>
-      <w:r>
-        <w:rPr>
-          <w:sz w:val="28"/>
-          <w:szCs w:val="28"/>
-        </w:rPr>
-        <w:t xml:space="preserve"> Desktop and choose local branch from there, see below</w:t>
+        <w:t>Or you can go to Github Desktop and choose local branch from there, see below</w:t>
       </w:r>
     </w:p>
     <w:p>
@@ -957,23 +895,7 @@
           <w:sz w:val="28"/>
           <w:szCs w:val="28"/>
         </w:rPr>
-        <w:t xml:space="preserve">files or code and push code to git using </w:t>
-      </w:r>
-      <w:proofErr w:type="spellStart"/>
-      <w:r>
-        <w:rPr>
-          <w:sz w:val="28"/>
-          <w:szCs w:val="28"/>
-        </w:rPr>
-        <w:t>Github</w:t>
-      </w:r>
-      <w:proofErr w:type="spellEnd"/>
-      <w:r>
-        <w:rPr>
-          <w:sz w:val="28"/>
-          <w:szCs w:val="28"/>
-        </w:rPr>
-        <w:t xml:space="preserve"> Desktop</w:t>
+        <w:t>files or code and push code to git using Github Desktop</w:t>
       </w:r>
     </w:p>
     <w:p>
@@ -1048,6 +970,139 @@
     <w:p>
       <w:pPr>
         <w:pStyle w:val="ListParagraph"/>
+        <w:rPr>
+          <w:sz w:val="28"/>
+          <w:szCs w:val="28"/>
+        </w:rPr>
+      </w:pPr>
+      <w:r>
+        <w:rPr>
+          <w:sz w:val="28"/>
+          <w:szCs w:val="28"/>
+        </w:rPr>
+        <w:t>You can see changes in file only on Sukhdev branch</w:t>
+      </w:r>
+    </w:p>
+    <w:p>
+      <w:pPr>
+        <w:pStyle w:val="ListParagraph"/>
+        <w:rPr>
+          <w:sz w:val="28"/>
+          <w:szCs w:val="28"/>
+        </w:rPr>
+      </w:pPr>
+      <w:r>
+        <w:rPr>
+          <w:sz w:val="28"/>
+          <w:szCs w:val="28"/>
+        </w:rPr>
+        <w:lastRenderedPageBreak/>
+        <w:drawing>
+          <wp:inline distT="0" distB="0" distL="0" distR="0" wp14:anchorId="3757BA27" wp14:editId="69950DD5">
+            <wp:extent cx="5731510" cy="3879850"/>
+            <wp:effectExtent l="0" t="0" r="2540" b="6350"/>
+            <wp:docPr id="5" name="Picture 5"/>
+            <wp:cNvGraphicFramePr>
+              <a:graphicFrameLocks xmlns:a="http://schemas.openxmlformats.org/drawingml/2006/main" noChangeAspect="1"/>
+            </wp:cNvGraphicFramePr>
+            <a:graphic xmlns:a="http://schemas.openxmlformats.org/drawingml/2006/main">
+              <a:graphicData uri="http://schemas.openxmlformats.org/drawingml/2006/picture">
+                <pic:pic xmlns:pic="http://schemas.openxmlformats.org/drawingml/2006/picture">
+                  <pic:nvPicPr>
+                    <pic:cNvPr id="1" name=""/>
+                    <pic:cNvPicPr/>
+                  </pic:nvPicPr>
+                  <pic:blipFill>
+                    <a:blip r:embed="rId11"/>
+                    <a:stretch>
+                      <a:fillRect/>
+                    </a:stretch>
+                  </pic:blipFill>
+                  <pic:spPr>
+                    <a:xfrm>
+                      <a:off x="0" y="0"/>
+                      <a:ext cx="5731510" cy="3879850"/>
+                    </a:xfrm>
+                    <a:prstGeom prst="rect">
+                      <a:avLst/>
+                    </a:prstGeom>
+                  </pic:spPr>
+                </pic:pic>
+              </a:graphicData>
+            </a:graphic>
+          </wp:inline>
+        </w:drawing>
+      </w:r>
+    </w:p>
+    <w:p>
+      <w:pPr>
+        <w:pStyle w:val="ListParagraph"/>
+        <w:rPr>
+          <w:sz w:val="28"/>
+          <w:szCs w:val="28"/>
+        </w:rPr>
+      </w:pPr>
+      <w:r>
+        <w:rPr>
+          <w:sz w:val="28"/>
+          <w:szCs w:val="28"/>
+        </w:rPr>
+        <w:t>If you open main branch then you won’t see the changes, see below</w:t>
+      </w:r>
+    </w:p>
+    <w:p>
+      <w:pPr>
+        <w:pStyle w:val="ListParagraph"/>
+        <w:rPr>
+          <w:sz w:val="28"/>
+          <w:szCs w:val="28"/>
+        </w:rPr>
+      </w:pPr>
+      <w:r>
+        <w:rPr>
+          <w:sz w:val="28"/>
+          <w:szCs w:val="28"/>
+        </w:rPr>
+        <w:drawing>
+          <wp:inline distT="0" distB="0" distL="0" distR="0" wp14:anchorId="72CBFF64" wp14:editId="6DA655B0">
+            <wp:extent cx="5731510" cy="3615055"/>
+            <wp:effectExtent l="0" t="0" r="2540" b="4445"/>
+            <wp:docPr id="8" name="Picture 8"/>
+            <wp:cNvGraphicFramePr>
+              <a:graphicFrameLocks xmlns:a="http://schemas.openxmlformats.org/drawingml/2006/main" noChangeAspect="1"/>
+            </wp:cNvGraphicFramePr>
+            <a:graphic xmlns:a="http://schemas.openxmlformats.org/drawingml/2006/main">
+              <a:graphicData uri="http://schemas.openxmlformats.org/drawingml/2006/picture">
+                <pic:pic xmlns:pic="http://schemas.openxmlformats.org/drawingml/2006/picture">
+                  <pic:nvPicPr>
+                    <pic:cNvPr id="1" name=""/>
+                    <pic:cNvPicPr/>
+                  </pic:nvPicPr>
+                  <pic:blipFill>
+                    <a:blip r:embed="rId12"/>
+                    <a:stretch>
+                      <a:fillRect/>
+                    </a:stretch>
+                  </pic:blipFill>
+                  <pic:spPr>
+                    <a:xfrm>
+                      <a:off x="0" y="0"/>
+                      <a:ext cx="5731510" cy="3615055"/>
+                    </a:xfrm>
+                    <a:prstGeom prst="rect">
+                      <a:avLst/>
+                    </a:prstGeom>
+                  </pic:spPr>
+                </pic:pic>
+              </a:graphicData>
+            </a:graphic>
+          </wp:inline>
+        </w:drawing>
+      </w:r>
+    </w:p>
+    <w:p>
+      <w:pPr>
+        <w:pStyle w:val="ListParagraph"/>
         <w:numPr>
           <w:ilvl w:val="0"/>
           <w:numId w:val="2"/>
@@ -1057,6 +1112,13 @@
           <w:szCs w:val="28"/>
         </w:rPr>
       </w:pPr>
+      <w:r>
+        <w:rPr>
+          <w:sz w:val="28"/>
+          <w:szCs w:val="28"/>
+        </w:rPr>
+        <w:t xml:space="preserve"> If you want to bring changes from Sukhdev branch to main branch then you will have to merge changes</w:t>
+      </w:r>
     </w:p>
     <w:sectPr>
       <w:pgSz w:w="11906" w:h="16838"/>

</xml_diff>